<commit_message>
checkpoint before redoing dissertation crossref
</commit_message>
<xml_diff>
--- a/academic/Eaton_2020_NCBImeta.docx
+++ b/academic/Eaton_2020_NCBImeta.docx
@@ -105,14 +105,14 @@
           <w:rPr>
             <w:rStyle w:val="Hyperlink"/>
           </w:rPr>
-          <w:t xml:space="preserve">ktmeaton/obsidian-public@015da7cf</w:t>
-        </w:r>
-      </w:hyperlink>
-      <w:r>
-        <w:t xml:space="preserve"> </w:t>
-      </w:r>
-      <w:r>
-        <w:t xml:space="preserve">on December 31, 2021.</w:t>
+          <w:t xml:space="preserve">ktmeaton/obsidian-public@a8e7c14e</w:t>
+        </w:r>
+      </w:hyperlink>
+      <w:r>
+        <w:t xml:space="preserve"> </w:t>
+      </w:r>
+      <w:r>
+        <w:t xml:space="preserve">on January 3, 2022.</w:t>
       </w:r>
       <w:r>
         <w:t xml:space="preserve"> </w:t>

</xml_diff>